<commit_message>
Added new solution of task 1
</commit_message>
<xml_diff>
--- a/blatt6/6.docx
+++ b/blatt6/6.docx
@@ -170,7 +170,7 @@
           <wp:inline distB="114300" distT="114300" distL="114300" distR="114300">
             <wp:extent cx="5757150" cy="1054100"/>
             <wp:effectExtent b="0" l="0" r="0" t="0"/>
-            <wp:docPr id="39" name="image6.png"/>
+            <wp:docPr id="50" name="image6.png"/>
             <a:graphic>
               <a:graphicData uri="http://schemas.openxmlformats.org/drawingml/2006/picture">
                 <pic:pic>
@@ -254,7 +254,7 @@
                 <wp:inline distB="114300" distT="114300" distL="114300" distR="114300">
                   <wp:extent cx="2733675" cy="1460500"/>
                   <wp:effectExtent b="0" l="0" r="0" t="0"/>
-                  <wp:docPr id="5" name="image4.png"/>
+                  <wp:docPr id="4" name="image4.png"/>
                   <a:graphic>
                     <a:graphicData uri="http://schemas.openxmlformats.org/drawingml/2006/picture">
                       <pic:pic>
@@ -329,12 +329,12 @@
                   <wp:inline distB="19050" distT="19050" distL="19050" distR="19050">
                     <wp:extent cx="114300" cy="114300"/>
                     <wp:effectExtent b="0" l="0" r="0" t="0"/>
-                    <wp:docPr id="26" name="image3.png"/>
+                    <wp:docPr id="41" name="image1.png"/>
                     <a:graphic>
                       <a:graphicData uri="http://schemas.openxmlformats.org/drawingml/2006/picture">
                         <pic:pic>
                           <pic:nvPicPr>
-                            <pic:cNvPr id="0" name="image3.png"/>
+                            <pic:cNvPr id="0" name="image1.png"/>
                             <pic:cNvPicPr preferRelativeResize="0"/>
                           </pic:nvPicPr>
                           <pic:blipFill>
@@ -372,12 +372,12 @@
                   <wp:inline distB="19050" distT="19050" distL="19050" distR="19050">
                     <wp:extent cx="114300" cy="152400"/>
                     <wp:effectExtent b="0" l="0" r="0" t="0"/>
-                    <wp:docPr id="4" name="image2.png"/>
+                    <wp:docPr id="26" name="image3.png"/>
                     <a:graphic>
                       <a:graphicData uri="http://schemas.openxmlformats.org/drawingml/2006/picture">
                         <pic:pic>
                           <pic:nvPicPr>
-                            <pic:cNvPr id="0" name="image2.png"/>
+                            <pic:cNvPr id="0" name="image3.png"/>
                             <pic:cNvPicPr preferRelativeResize="0"/>
                           </pic:nvPicPr>
                           <pic:blipFill>
@@ -415,7 +415,7 @@
                   <wp:inline distB="19050" distT="19050" distL="19050" distR="19050">
                     <wp:extent cx="88900" cy="114300"/>
                     <wp:effectExtent b="0" l="0" r="0" t="0"/>
-                    <wp:docPr id="19" name="image5.png"/>
+                    <wp:docPr id="8" name="image5.png"/>
                     <a:graphic>
                       <a:graphicData uri="http://schemas.openxmlformats.org/drawingml/2006/picture">
                         <pic:pic>
@@ -492,7 +492,7 @@
                   <wp:inline distB="19050" distT="19050" distL="19050" distR="19050">
                     <wp:extent cx="88900" cy="114300"/>
                     <wp:effectExtent b="0" l="0" r="0" t="0"/>
-                    <wp:docPr id="38" name="image5.png"/>
+                    <wp:docPr id="19" name="image5.png"/>
                     <a:graphic>
                       <a:graphicData uri="http://schemas.openxmlformats.org/drawingml/2006/picture">
                         <pic:pic>
@@ -599,12 +599,12 @@
             <wp:inline distB="19050" distT="19050" distL="19050" distR="19050">
               <wp:extent cx="114300" cy="114300"/>
               <wp:effectExtent b="0" l="0" r="0" t="0"/>
-              <wp:docPr id="23" name="image3.png"/>
-              <a:graphic>
-                <a:graphicData uri="http://schemas.openxmlformats.org/drawingml/2006/picture">
-                  <pic:pic>
-                    <pic:nvPicPr>
-                      <pic:cNvPr id="0" name="image3.png"/>
+              <wp:docPr id="40" name="image1.png"/>
+              <a:graphic>
+                <a:graphicData uri="http://schemas.openxmlformats.org/drawingml/2006/picture">
+                  <pic:pic>
+                    <pic:nvPicPr>
+                      <pic:cNvPr id="0" name="image1.png"/>
                       <pic:cNvPicPr preferRelativeResize="0"/>
                     </pic:nvPicPr>
                     <pic:blipFill>
@@ -653,7 +653,50 @@
             <wp:inline distB="19050" distT="19050" distL="19050" distR="19050">
               <wp:extent cx="114300" cy="114300"/>
               <wp:effectExtent b="0" l="0" r="0" t="0"/>
-              <wp:docPr id="30" name="image3.png"/>
+              <wp:docPr id="45" name="image1.png"/>
+              <a:graphic>
+                <a:graphicData uri="http://schemas.openxmlformats.org/drawingml/2006/picture">
+                  <pic:pic>
+                    <pic:nvPicPr>
+                      <pic:cNvPr id="0" name="image1.png"/>
+                      <pic:cNvPicPr preferRelativeResize="0"/>
+                    </pic:nvPicPr>
+                    <pic:blipFill>
+                      <a:blip r:embed="rId11"/>
+                      <a:srcRect b="0" l="0" r="0" t="0"/>
+                      <a:stretch>
+                        <a:fillRect/>
+                      </a:stretch>
+                    </pic:blipFill>
+                    <pic:spPr>
+                      <a:xfrm>
+                        <a:off x="0" y="0"/>
+                        <a:ext cx="114300" cy="114300"/>
+                      </a:xfrm>
+                      <a:prstGeom prst="rect"/>
+                      <a:ln/>
+                    </pic:spPr>
+                  </pic:pic>
+                </a:graphicData>
+              </a:graphic>
+            </wp:inline>
+          </w:drawing>
+        </w:r>
+      </w:hyperlink>
+      <w:r>
+        <w:rPr>
+          <w:rtl w:val="0"/>
+        </w:rPr>
+        <w:t xml:space="preserve"> </w:t>
+      </w:r>
+      <w:hyperlink r:id="rId19">
+        <w:r>
+          <w:rPr/>
+          <w:drawing>
+            <wp:inline distB="19050" distT="19050" distL="19050" distR="19050">
+              <wp:extent cx="114300" cy="152400"/>
+              <wp:effectExtent b="0" l="0" r="0" t="0"/>
+              <wp:docPr id="47" name="image3.png"/>
               <a:graphic>
                 <a:graphicData uri="http://schemas.openxmlformats.org/drawingml/2006/picture">
                   <pic:pic>
@@ -662,59 +705,72 @@
                       <pic:cNvPicPr preferRelativeResize="0"/>
                     </pic:nvPicPr>
                     <pic:blipFill>
-                      <a:blip r:embed="rId11"/>
-                      <a:srcRect b="0" l="0" r="0" t="0"/>
-                      <a:stretch>
-                        <a:fillRect/>
-                      </a:stretch>
-                    </pic:blipFill>
-                    <pic:spPr>
-                      <a:xfrm>
-                        <a:off x="0" y="0"/>
-                        <a:ext cx="114300" cy="114300"/>
-                      </a:xfrm>
-                      <a:prstGeom prst="rect"/>
-                      <a:ln/>
-                    </pic:spPr>
-                  </pic:pic>
-                </a:graphicData>
-              </a:graphic>
-            </wp:inline>
-          </w:drawing>
-        </w:r>
-      </w:hyperlink>
+                      <a:blip r:embed="rId13"/>
+                      <a:srcRect b="0" l="0" r="0" t="0"/>
+                      <a:stretch>
+                        <a:fillRect/>
+                      </a:stretch>
+                    </pic:blipFill>
+                    <pic:spPr>
+                      <a:xfrm>
+                        <a:off x="0" y="0"/>
+                        <a:ext cx="114300" cy="152400"/>
+                      </a:xfrm>
+                      <a:prstGeom prst="rect"/>
+                      <a:ln/>
+                    </pic:spPr>
+                  </pic:pic>
+                </a:graphicData>
+              </a:graphic>
+            </wp:inline>
+          </w:drawing>
+        </w:r>
+      </w:hyperlink>
+      <w:r>
+        <w:rPr>
+          <w:rtl w:val="0"/>
+        </w:rPr>
+        <w:t xml:space="preserve"> A</w:t>
+      </w:r>
+      <w:r>
+        <w:rPr>
+          <w:vertAlign w:val="subscript"/>
+          <w:rtl w:val="0"/>
+        </w:rPr>
+        <w:t xml:space="preserve">2</w:t>
+      </w:r>
       <w:r>
         <w:rPr>
           <w:rtl w:val="0"/>
         </w:rPr>
         <w:t xml:space="preserve"> </w:t>
       </w:r>
-      <w:hyperlink r:id="rId19">
-        <w:r>
-          <w:rPr/>
-          <w:drawing>
-            <wp:inline distB="19050" distT="19050" distL="19050" distR="19050">
-              <wp:extent cx="114300" cy="152400"/>
-              <wp:effectExtent b="0" l="0" r="0" t="0"/>
-              <wp:docPr id="32" name="image2.png"/>
-              <a:graphic>
-                <a:graphicData uri="http://schemas.openxmlformats.org/drawingml/2006/picture">
-                  <pic:pic>
-                    <pic:nvPicPr>
-                      <pic:cNvPr id="0" name="image2.png"/>
-                      <pic:cNvPicPr preferRelativeResize="0"/>
-                    </pic:nvPicPr>
-                    <pic:blipFill>
-                      <a:blip r:embed="rId13"/>
-                      <a:srcRect b="0" l="0" r="0" t="0"/>
-                      <a:stretch>
-                        <a:fillRect/>
-                      </a:stretch>
-                    </pic:blipFill>
-                    <pic:spPr>
-                      <a:xfrm>
-                        <a:off x="0" y="0"/>
-                        <a:ext cx="114300" cy="152400"/>
+      <w:hyperlink r:id="rId20">
+        <w:r>
+          <w:rPr/>
+          <w:drawing>
+            <wp:inline distB="19050" distT="19050" distL="19050" distR="19050">
+              <wp:extent cx="88900" cy="114300"/>
+              <wp:effectExtent b="0" l="0" r="0" t="0"/>
+              <wp:docPr id="34" name="image5.png"/>
+              <a:graphic>
+                <a:graphicData uri="http://schemas.openxmlformats.org/drawingml/2006/picture">
+                  <pic:pic>
+                    <pic:nvPicPr>
+                      <pic:cNvPr id="0" name="image5.png"/>
+                      <pic:cNvPicPr preferRelativeResize="0"/>
+                    </pic:nvPicPr>
+                    <pic:blipFill>
+                      <a:blip r:embed="rId15"/>
+                      <a:srcRect b="0" l="0" r="0" t="0"/>
+                      <a:stretch>
+                        <a:fillRect/>
+                      </a:stretch>
+                    </pic:blipFill>
+                    <pic:spPr>
+                      <a:xfrm>
+                        <a:off x="0" y="0"/>
+                        <a:ext cx="88900" cy="114300"/>
                       </a:xfrm>
                       <a:prstGeom prst="rect"/>
                       <a:ln/>
@@ -737,62 +793,6 @@
           <w:vertAlign w:val="subscript"/>
           <w:rtl w:val="0"/>
         </w:rPr>
-        <w:t xml:space="preserve">2</w:t>
-      </w:r>
-      <w:r>
-        <w:rPr>
-          <w:rtl w:val="0"/>
-        </w:rPr>
-        <w:t xml:space="preserve"> </w:t>
-      </w:r>
-      <w:hyperlink r:id="rId20">
-        <w:r>
-          <w:rPr/>
-          <w:drawing>
-            <wp:inline distB="19050" distT="19050" distL="19050" distR="19050">
-              <wp:extent cx="88900" cy="114300"/>
-              <wp:effectExtent b="0" l="0" r="0" t="0"/>
-              <wp:docPr id="16" name="image5.png"/>
-              <a:graphic>
-                <a:graphicData uri="http://schemas.openxmlformats.org/drawingml/2006/picture">
-                  <pic:pic>
-                    <pic:nvPicPr>
-                      <pic:cNvPr id="0" name="image5.png"/>
-                      <pic:cNvPicPr preferRelativeResize="0"/>
-                    </pic:nvPicPr>
-                    <pic:blipFill>
-                      <a:blip r:embed="rId15"/>
-                      <a:srcRect b="0" l="0" r="0" t="0"/>
-                      <a:stretch>
-                        <a:fillRect/>
-                      </a:stretch>
-                    </pic:blipFill>
-                    <pic:spPr>
-                      <a:xfrm>
-                        <a:off x="0" y="0"/>
-                        <a:ext cx="88900" cy="114300"/>
-                      </a:xfrm>
-                      <a:prstGeom prst="rect"/>
-                      <a:ln/>
-                    </pic:spPr>
-                  </pic:pic>
-                </a:graphicData>
-              </a:graphic>
-            </wp:inline>
-          </w:drawing>
-        </w:r>
-      </w:hyperlink>
-      <w:r>
-        <w:rPr>
-          <w:rtl w:val="0"/>
-        </w:rPr>
-        <w:t xml:space="preserve"> A</w:t>
-      </w:r>
-      <w:r>
-        <w:rPr>
-          <w:vertAlign w:val="subscript"/>
-          <w:rtl w:val="0"/>
-        </w:rPr>
         <w:t xml:space="preserve">1 </w:t>
       </w:r>
       <w:r>
@@ -808,12 +808,12 @@
             <wp:inline distB="19050" distT="19050" distL="19050" distR="19050">
               <wp:extent cx="114300" cy="114300"/>
               <wp:effectExtent b="0" l="0" r="0" t="0"/>
-              <wp:docPr id="22" name="image3.png"/>
-              <a:graphic>
-                <a:graphicData uri="http://schemas.openxmlformats.org/drawingml/2006/picture">
-                  <pic:pic>
-                    <pic:nvPicPr>
-                      <pic:cNvPr id="0" name="image3.png"/>
+              <wp:docPr id="39" name="image1.png"/>
+              <a:graphic>
+                <a:graphicData uri="http://schemas.openxmlformats.org/drawingml/2006/picture">
+                  <pic:pic>
+                    <pic:nvPicPr>
+                      <pic:cNvPr id="0" name="image1.png"/>
                       <pic:cNvPicPr preferRelativeResize="0"/>
                     </pic:nvPicPr>
                     <pic:blipFill>
@@ -867,12 +867,12 @@
             <wp:inline distB="19050" distT="19050" distL="19050" distR="19050">
               <wp:extent cx="114300" cy="114300"/>
               <wp:effectExtent b="0" l="0" r="0" t="0"/>
-              <wp:docPr id="2" name="image3.png"/>
-              <a:graphic>
-                <a:graphicData uri="http://schemas.openxmlformats.org/drawingml/2006/picture">
-                  <pic:pic>
-                    <pic:nvPicPr>
-                      <pic:cNvPr id="0" name="image3.png"/>
+              <wp:docPr id="25" name="image1.png"/>
+              <a:graphic>
+                <a:graphicData uri="http://schemas.openxmlformats.org/drawingml/2006/picture">
+                  <pic:pic>
+                    <pic:nvPicPr>
+                      <pic:cNvPr id="0" name="image1.png"/>
                       <pic:cNvPicPr preferRelativeResize="0"/>
                     </pic:nvPicPr>
                     <pic:blipFill>
@@ -907,7 +907,10 @@
     <w:p>
       <w:pPr>
         <w:ind w:firstLine="720"/>
-        <w:rPr/>
+        <w:rPr>
+          <w:rFonts w:ascii="Courier New" w:cs="Courier New" w:eastAsia="Courier New" w:hAnsi="Courier New"/>
+          <w:i w:val="1"/>
+        </w:rPr>
       </w:pPr>
       <w:r>
         <w:rPr>
@@ -935,7 +938,7 @@
             <wp:inline distB="19050" distT="19050" distL="19050" distR="19050">
               <wp:extent cx="88900" cy="114300"/>
               <wp:effectExtent b="0" l="0" r="0" t="0"/>
-              <wp:docPr id="8" name="image5.png"/>
+              <wp:docPr id="5" name="image5.png"/>
               <a:graphic>
                 <a:graphicData uri="http://schemas.openxmlformats.org/drawingml/2006/picture">
                   <pic:pic>
@@ -985,6 +988,13 @@
         </w:rPr>
         <w:t xml:space="preserve">,</w:t>
         <w:tab/>
+      </w:r>
+      <w:r>
+        <w:rPr>
+          <w:rFonts w:ascii="Courier New" w:cs="Courier New" w:eastAsia="Courier New" w:hAnsi="Courier New"/>
+          <w:i w:val="1"/>
+          <w:rtl w:val="0"/>
+        </w:rPr>
         <w:t xml:space="preserve">(1)</w:t>
       </w:r>
     </w:p>
@@ -1019,7 +1029,7 @@
             <wp:inline distB="19050" distT="19050" distL="19050" distR="19050">
               <wp:extent cx="88900" cy="114300"/>
               <wp:effectExtent b="0" l="0" r="0" t="0"/>
-              <wp:docPr id="24" name="image5.png"/>
+              <wp:docPr id="10" name="image5.png"/>
               <a:graphic>
                 <a:graphicData uri="http://schemas.openxmlformats.org/drawingml/2006/picture">
                   <pic:pic>
@@ -1068,7 +1078,19 @@
         </w:rPr>
         <w:t xml:space="preserve">,</w:t>
         <w:tab/>
+      </w:r>
+      <w:r>
+        <w:rPr>
+          <w:rFonts w:ascii="Courier New" w:cs="Courier New" w:eastAsia="Courier New" w:hAnsi="Courier New"/>
+          <w:i w:val="1"/>
+          <w:rtl w:val="0"/>
+        </w:rPr>
         <w:t xml:space="preserve">(2)</w:t>
+      </w:r>
+      <w:r>
+        <w:rPr>
+          <w:rtl w:val="0"/>
+        </w:rPr>
       </w:r>
     </w:p>
     <w:p>
@@ -1083,12 +1105,12 @@
             <wp:inline distB="19050" distT="19050" distL="19050" distR="19050">
               <wp:extent cx="101600" cy="101600"/>
               <wp:effectExtent b="0" l="0" r="0" t="0"/>
-              <wp:docPr id="1" name="image1.png"/>
-              <a:graphic>
-                <a:graphicData uri="http://schemas.openxmlformats.org/drawingml/2006/picture">
-                  <pic:pic>
-                    <pic:nvPicPr>
-                      <pic:cNvPr id="0" name="image1.png"/>
+              <wp:docPr id="1" name="image2.png"/>
+              <a:graphic>
+                <a:graphicData uri="http://schemas.openxmlformats.org/drawingml/2006/picture">
+                  <pic:pic>
+                    <pic:nvPicPr>
+                      <pic:cNvPr id="0" name="image2.png"/>
                       <pic:cNvPicPr preferRelativeResize="0"/>
                     </pic:nvPicPr>
                     <pic:blipFill>
@@ -1120,7 +1142,7 @@
             <wp:inline distB="19050" distT="19050" distL="19050" distR="19050">
               <wp:extent cx="88900" cy="114300"/>
               <wp:effectExtent b="0" l="0" r="0" t="0"/>
-              <wp:docPr id="28" name="image5.png"/>
+              <wp:docPr id="42" name="image5.png"/>
               <a:graphic>
                 <a:graphicData uri="http://schemas.openxmlformats.org/drawingml/2006/picture">
                   <pic:pic>
@@ -1170,7 +1192,19 @@
         </w:rPr>
         <w:t xml:space="preserve">,</w:t>
         <w:tab/>
+      </w:r>
+      <w:r>
+        <w:rPr>
+          <w:rFonts w:ascii="Courier New" w:cs="Courier New" w:eastAsia="Courier New" w:hAnsi="Courier New"/>
+          <w:i w:val="1"/>
+          <w:rtl w:val="0"/>
+        </w:rPr>
         <w:t xml:space="preserve">(3)</w:t>
+      </w:r>
+      <w:r>
+        <w:rPr>
+          <w:rtl w:val="0"/>
+        </w:rPr>
       </w:r>
     </w:p>
     <w:p>
@@ -1205,7 +1239,7 @@
             <wp:inline distB="19050" distT="19050" distL="19050" distR="19050">
               <wp:extent cx="88900" cy="114300"/>
               <wp:effectExtent b="0" l="0" r="0" t="0"/>
-              <wp:docPr id="36" name="image5.png"/>
+              <wp:docPr id="49" name="image5.png"/>
               <a:graphic>
                 <a:graphicData uri="http://schemas.openxmlformats.org/drawingml/2006/picture">
                   <pic:pic>
@@ -1254,7 +1288,19 @@
         </w:rPr>
         <w:t xml:space="preserve">,</w:t>
         <w:tab/>
+      </w:r>
+      <w:r>
+        <w:rPr>
+          <w:rFonts w:ascii="Courier New" w:cs="Courier New" w:eastAsia="Courier New" w:hAnsi="Courier New"/>
+          <w:i w:val="1"/>
+          <w:rtl w:val="0"/>
+        </w:rPr>
         <w:t xml:space="preserve">(4)</w:t>
+      </w:r>
+      <w:r>
+        <w:rPr>
+          <w:rtl w:val="0"/>
+        </w:rPr>
       </w:r>
     </w:p>
     <w:p>
@@ -1289,7 +1335,7 @@
             <wp:inline distB="19050" distT="19050" distL="19050" distR="19050">
               <wp:extent cx="88900" cy="114300"/>
               <wp:effectExtent b="0" l="0" r="0" t="0"/>
-              <wp:docPr id="15" name="image5.png"/>
+              <wp:docPr id="33" name="image5.png"/>
               <a:graphic>
                 <a:graphicData uri="http://schemas.openxmlformats.org/drawingml/2006/picture">
                   <pic:pic>
@@ -1338,7 +1384,19 @@
         </w:rPr>
         <w:t xml:space="preserve">,</w:t>
         <w:tab/>
+      </w:r>
+      <w:r>
+        <w:rPr>
+          <w:rFonts w:ascii="Courier New" w:cs="Courier New" w:eastAsia="Courier New" w:hAnsi="Courier New"/>
+          <w:i w:val="1"/>
+          <w:rtl w:val="0"/>
+        </w:rPr>
         <w:t xml:space="preserve">(5)</w:t>
+      </w:r>
+      <w:r>
+        <w:rPr>
+          <w:rtl w:val="0"/>
+        </w:rPr>
       </w:r>
     </w:p>
     <w:p>
@@ -1369,12 +1427,12 @@
             <wp:inline distB="19050" distT="19050" distL="19050" distR="19050">
               <wp:extent cx="114300" cy="114300"/>
               <wp:effectExtent b="0" l="0" r="0" t="0"/>
-              <wp:docPr id="17" name="image3.png"/>
-              <a:graphic>
-                <a:graphicData uri="http://schemas.openxmlformats.org/drawingml/2006/picture">
-                  <pic:pic>
-                    <pic:nvPicPr>
-                      <pic:cNvPr id="0" name="image3.png"/>
+              <wp:docPr id="35" name="image1.png"/>
+              <a:graphic>
+                <a:graphicData uri="http://schemas.openxmlformats.org/drawingml/2006/picture">
+                  <pic:pic>
+                    <pic:nvPicPr>
+                      <pic:cNvPr id="0" name="image1.png"/>
                       <pic:cNvPicPr preferRelativeResize="0"/>
                     </pic:nvPicPr>
                     <pic:blipFill>
@@ -1459,7 +1517,7 @@
             <wp:inline distB="19050" distT="19050" distL="19050" distR="19050">
               <wp:extent cx="88900" cy="114300"/>
               <wp:effectExtent b="0" l="0" r="0" t="0"/>
-              <wp:docPr id="33" name="image5.png"/>
+              <wp:docPr id="17" name="image5.png"/>
               <a:graphic>
                 <a:graphicData uri="http://schemas.openxmlformats.org/drawingml/2006/picture">
                   <pic:pic>
@@ -1523,7 +1581,7 @@
             <wp:inline distB="19050" distT="19050" distL="19050" distR="19050">
               <wp:extent cx="88900" cy="114300"/>
               <wp:effectExtent b="0" l="0" r="0" t="0"/>
-              <wp:docPr id="41" name="image5.png"/>
+              <wp:docPr id="21" name="image5.png"/>
               <a:graphic>
                 <a:graphicData uri="http://schemas.openxmlformats.org/drawingml/2006/picture">
                   <pic:pic>
@@ -1587,7 +1645,7 @@
             <wp:inline distB="19050" distT="19050" distL="19050" distR="19050">
               <wp:extent cx="88900" cy="114300"/>
               <wp:effectExtent b="0" l="0" r="0" t="0"/>
-              <wp:docPr id="27" name="image5.png"/>
+              <wp:docPr id="13" name="image5.png"/>
               <a:graphic>
                 <a:graphicData uri="http://schemas.openxmlformats.org/drawingml/2006/picture">
                   <pic:pic>
@@ -1638,12 +1696,12 @@
             <wp:inline distB="19050" distT="19050" distL="19050" distR="19050">
               <wp:extent cx="101600" cy="101600"/>
               <wp:effectExtent b="0" l="0" r="0" t="0"/>
-              <wp:docPr id="37" name="image1.png"/>
-              <a:graphic>
-                <a:graphicData uri="http://schemas.openxmlformats.org/drawingml/2006/picture">
-                  <pic:pic>
-                    <pic:nvPicPr>
-                      <pic:cNvPr id="0" name="image1.png"/>
+              <wp:docPr id="18" name="image2.png"/>
+              <a:graphic>
+                <a:graphicData uri="http://schemas.openxmlformats.org/drawingml/2006/picture">
+                  <pic:pic>
+                    <pic:nvPicPr>
+                      <pic:cNvPr id="0" name="image2.png"/>
                       <pic:cNvPicPr preferRelativeResize="0"/>
                     </pic:nvPicPr>
                     <pic:blipFill>
@@ -1681,7 +1739,7 @@
             <wp:inline distB="19050" distT="19050" distL="19050" distR="19050">
               <wp:extent cx="88900" cy="114300"/>
               <wp:effectExtent b="0" l="0" r="0" t="0"/>
-              <wp:docPr id="13" name="image5.png"/>
+              <wp:docPr id="7" name="image5.png"/>
               <a:graphic>
                 <a:graphicData uri="http://schemas.openxmlformats.org/drawingml/2006/picture">
                   <pic:pic>
@@ -1724,12 +1782,12 @@
             <wp:inline distB="19050" distT="19050" distL="19050" distR="19050">
               <wp:extent cx="101600" cy="101600"/>
               <wp:effectExtent b="0" l="0" r="0" t="0"/>
-              <wp:docPr id="18" name="image1.png"/>
-              <a:graphic>
-                <a:graphicData uri="http://schemas.openxmlformats.org/drawingml/2006/picture">
-                  <pic:pic>
-                    <pic:nvPicPr>
-                      <pic:cNvPr id="0" name="image1.png"/>
+              <wp:docPr id="36" name="image2.png"/>
+              <a:graphic>
+                <a:graphicData uri="http://schemas.openxmlformats.org/drawingml/2006/picture">
+                  <pic:pic>
+                    <pic:nvPicPr>
+                      <pic:cNvPr id="0" name="image2.png"/>
                       <pic:cNvPicPr preferRelativeResize="0"/>
                     </pic:nvPicPr>
                     <pic:blipFill>
@@ -1759,7 +1817,19 @@
           <w:rtl w:val="0"/>
         </w:rPr>
         <w:tab/>
+      </w:r>
+      <w:r>
+        <w:rPr>
+          <w:rFonts w:ascii="Courier New" w:cs="Courier New" w:eastAsia="Courier New" w:hAnsi="Courier New"/>
+          <w:i w:val="1"/>
+          <w:rtl w:val="0"/>
+        </w:rPr>
         <w:t xml:space="preserve">(6)</w:t>
+      </w:r>
+      <w:r>
+        <w:rPr>
+          <w:rtl w:val="0"/>
+        </w:rPr>
       </w:r>
     </w:p>
     <w:p>
@@ -1794,7 +1864,7 @@
             <wp:inline distB="19050" distT="19050" distL="19050" distR="19050">
               <wp:extent cx="88900" cy="114300"/>
               <wp:effectExtent b="0" l="0" r="0" t="0"/>
-              <wp:docPr id="42" name="image5.png"/>
+              <wp:docPr id="22" name="image5.png"/>
               <a:graphic>
                 <a:graphicData uri="http://schemas.openxmlformats.org/drawingml/2006/picture">
                   <pic:pic>
@@ -1837,12 +1907,12 @@
             <wp:inline distB="19050" distT="19050" distL="19050" distR="19050">
               <wp:extent cx="101600" cy="101600"/>
               <wp:effectExtent b="0" l="0" r="0" t="0"/>
-              <wp:docPr id="25" name="image1.png"/>
-              <a:graphic>
-                <a:graphicData uri="http://schemas.openxmlformats.org/drawingml/2006/picture">
-                  <pic:pic>
-                    <pic:nvPicPr>
-                      <pic:cNvPr id="0" name="image1.png"/>
+              <wp:docPr id="11" name="image2.png"/>
+              <a:graphic>
+                <a:graphicData uri="http://schemas.openxmlformats.org/drawingml/2006/picture">
+                  <pic:pic>
+                    <pic:nvPicPr>
+                      <pic:cNvPr id="0" name="image2.png"/>
                       <pic:cNvPicPr preferRelativeResize="0"/>
                     </pic:nvPicPr>
                     <pic:blipFill>
@@ -1888,7 +1958,7 @@
             <wp:inline distB="19050" distT="19050" distL="19050" distR="19050">
               <wp:extent cx="88900" cy="114300"/>
               <wp:effectExtent b="0" l="0" r="0" t="0"/>
-              <wp:docPr id="40" name="image5.png"/>
+              <wp:docPr id="51" name="image5.png"/>
               <a:graphic>
                 <a:graphicData uri="http://schemas.openxmlformats.org/drawingml/2006/picture">
                   <pic:pic>
@@ -1931,12 +2001,12 @@
             <wp:inline distB="19050" distT="19050" distL="19050" distR="19050">
               <wp:extent cx="101600" cy="101600"/>
               <wp:effectExtent b="0" l="0" r="0" t="0"/>
-              <wp:docPr id="20" name="image1.png"/>
-              <a:graphic>
-                <a:graphicData uri="http://schemas.openxmlformats.org/drawingml/2006/picture">
-                  <pic:pic>
-                    <pic:nvPicPr>
-                      <pic:cNvPr id="0" name="image1.png"/>
+              <wp:docPr id="9" name="image2.png"/>
+              <a:graphic>
+                <a:graphicData uri="http://schemas.openxmlformats.org/drawingml/2006/picture">
+                  <pic:pic>
+                    <pic:nvPicPr>
+                      <pic:cNvPr id="0" name="image2.png"/>
                       <pic:cNvPicPr preferRelativeResize="0"/>
                     </pic:nvPicPr>
                     <pic:blipFill>
@@ -1988,7 +2058,7 @@
             <wp:inline distB="19050" distT="19050" distL="19050" distR="19050">
               <wp:extent cx="88900" cy="114300"/>
               <wp:effectExtent b="0" l="0" r="0" t="0"/>
-              <wp:docPr id="29" name="image5.png"/>
+              <wp:docPr id="14" name="image5.png"/>
               <a:graphic>
                 <a:graphicData uri="http://schemas.openxmlformats.org/drawingml/2006/picture">
                   <pic:pic>
@@ -2031,12 +2101,12 @@
             <wp:inline distB="19050" distT="19050" distL="19050" distR="19050">
               <wp:extent cx="101600" cy="101600"/>
               <wp:effectExtent b="0" l="0" r="0" t="0"/>
-              <wp:docPr id="10" name="image1.png"/>
-              <a:graphic>
-                <a:graphicData uri="http://schemas.openxmlformats.org/drawingml/2006/picture">
-                  <pic:pic>
-                    <pic:nvPicPr>
-                      <pic:cNvPr id="0" name="image1.png"/>
+              <wp:docPr id="6" name="image2.png"/>
+              <a:graphic>
+                <a:graphicData uri="http://schemas.openxmlformats.org/drawingml/2006/picture">
+                  <pic:pic>
+                    <pic:nvPicPr>
+                      <pic:cNvPr id="0" name="image2.png"/>
                       <pic:cNvPicPr preferRelativeResize="0"/>
                     </pic:nvPicPr>
                     <pic:blipFill>
@@ -2068,7 +2138,19 @@
         <w:tab/>
         <w:tab/>
         <w:tab/>
+      </w:r>
+      <w:r>
+        <w:rPr>
+          <w:rFonts w:ascii="Courier New" w:cs="Courier New" w:eastAsia="Courier New" w:hAnsi="Courier New"/>
+          <w:i w:val="1"/>
+          <w:rtl w:val="0"/>
+        </w:rPr>
         <w:t xml:space="preserve">(7)</w:t>
+      </w:r>
+      <w:r>
+        <w:rPr>
+          <w:rtl w:val="0"/>
+        </w:rPr>
       </w:r>
     </w:p>
     <w:p>
@@ -2087,7 +2169,20 @@
           <w:rtl w:val="0"/>
         </w:rPr>
         <w:tab/>
-        <w:t xml:space="preserve">Nicht anwendbar</w:t>
+        <w:t xml:space="preserve">Zunächst nicht anwendbar auf </w:t>
+      </w:r>
+      <w:r>
+        <w:rPr>
+          <w:rFonts w:ascii="Courier New" w:cs="Courier New" w:eastAsia="Courier New" w:hAnsi="Courier New"/>
+          <w:i w:val="1"/>
+          <w:rtl w:val="0"/>
+        </w:rPr>
+        <w:t xml:space="preserve">(1)-(7)</w:t>
+      </w:r>
+      <w:r>
+        <w:rPr>
+          <w:rtl w:val="0"/>
+        </w:rPr>
       </w:r>
     </w:p>
     <w:p>
@@ -2106,7 +2201,15 @@
           <w:rtl w:val="0"/>
         </w:rPr>
         <w:tab/>
-        <w:t xml:space="preserve">auf (3)</w:t>
+        <w:t xml:space="preserve">auf </w:t>
+      </w:r>
+      <w:r>
+        <w:rPr>
+          <w:rFonts w:ascii="Courier New" w:cs="Courier New" w:eastAsia="Courier New" w:hAnsi="Courier New"/>
+          <w:i w:val="1"/>
+          <w:rtl w:val="0"/>
+        </w:rPr>
+        <w:t xml:space="preserve">(3)</w:t>
       </w:r>
       <w:hyperlink r:id="rId43">
         <w:r>
@@ -2115,12 +2218,12 @@
             <wp:inline distB="19050" distT="19050" distL="19050" distR="19050">
               <wp:extent cx="101600" cy="101600"/>
               <wp:effectExtent b="0" l="0" r="0" t="0"/>
-              <wp:docPr id="43" name="image1.png"/>
-              <a:graphic>
-                <a:graphicData uri="http://schemas.openxmlformats.org/drawingml/2006/picture">
-                  <pic:pic>
-                    <pic:nvPicPr>
-                      <pic:cNvPr id="0" name="image1.png"/>
+              <wp:docPr id="24" name="image2.png"/>
+              <a:graphic>
+                <a:graphicData uri="http://schemas.openxmlformats.org/drawingml/2006/picture">
+                  <pic:pic>
+                    <pic:nvPicPr>
+                      <pic:cNvPr id="0" name="image2.png"/>
                       <pic:cNvPicPr preferRelativeResize="0"/>
                     </pic:nvPicPr>
                     <pic:blipFill>
@@ -2152,7 +2255,7 @@
             <wp:inline distB="19050" distT="19050" distL="19050" distR="19050">
               <wp:extent cx="88900" cy="114300"/>
               <wp:effectExtent b="0" l="0" r="0" t="0"/>
-              <wp:docPr id="14" name="image5.png"/>
+              <wp:docPr id="32" name="image5.png"/>
               <a:graphic>
                 <a:graphicData uri="http://schemas.openxmlformats.org/drawingml/2006/picture">
                   <pic:pic>
@@ -2200,7 +2303,21 @@
         <w:rPr>
           <w:rtl w:val="0"/>
         </w:rPr>
-        <w:t xml:space="preserve">, (2) A</w:t>
+        <w:t xml:space="preserve">, </w:t>
+      </w:r>
+      <w:r>
+        <w:rPr>
+          <w:rFonts w:ascii="Courier New" w:cs="Courier New" w:eastAsia="Courier New" w:hAnsi="Courier New"/>
+          <w:i w:val="1"/>
+          <w:rtl w:val="0"/>
+        </w:rPr>
+        <w:t xml:space="preserve">(2)</w:t>
+      </w:r>
+      <w:r>
+        <w:rPr>
+          <w:rtl w:val="0"/>
+        </w:rPr>
+        <w:t xml:space="preserve"> A</w:t>
       </w:r>
       <w:r>
         <w:rPr>
@@ -2222,7 +2339,7 @@
             <wp:inline distB="19050" distT="19050" distL="19050" distR="19050">
               <wp:extent cx="88900" cy="114300"/>
               <wp:effectExtent b="0" l="0" r="0" t="0"/>
-              <wp:docPr id="12" name="image5.png"/>
+              <wp:docPr id="30" name="image5.png"/>
               <a:graphic>
                 <a:graphicData uri="http://schemas.openxmlformats.org/drawingml/2006/picture">
                   <pic:pic>
@@ -2267,10 +2384,24 @@
       </w:r>
       <w:r>
         <w:rPr>
+          <w:rtl w:val="0"/>
+        </w:rPr>
+        <w:t xml:space="preserve">,</w:t>
+      </w:r>
+      <w:r>
+        <w:rPr>
+          <w:rFonts w:ascii="Courier New" w:cs="Courier New" w:eastAsia="Courier New" w:hAnsi="Courier New"/>
+          <w:i w:val="1"/>
+          <w:rtl w:val="0"/>
+        </w:rPr>
+        <w:t xml:space="preserve">(4)</w:t>
+      </w:r>
+      <w:r>
+        <w:rPr>
           <w:rFonts w:ascii="Arial Unicode MS" w:cs="Arial Unicode MS" w:eastAsia="Arial Unicode MS" w:hAnsi="Arial Unicode MS"/>
           <w:rtl w:val="0"/>
         </w:rPr>
-        <w:t xml:space="preserve">,(4) ∃s. A</w:t>
+        <w:t xml:space="preserve"> ∃s. A</w:t>
       </w:r>
       <w:r>
         <w:rPr>
@@ -2292,7 +2423,7 @@
             <wp:inline distB="19050" distT="19050" distL="19050" distR="19050">
               <wp:extent cx="88900" cy="114300"/>
               <wp:effectExtent b="0" l="0" r="0" t="0"/>
-              <wp:docPr id="45" name="image5.png"/>
+              <wp:docPr id="52" name="image5.png"/>
               <a:graphic>
                 <a:graphicData uri="http://schemas.openxmlformats.org/drawingml/2006/picture">
                   <pic:pic>
@@ -2358,12 +2489,12 @@
             <wp:inline distB="19050" distT="19050" distL="19050" distR="19050">
               <wp:extent cx="101600" cy="101600"/>
               <wp:effectExtent b="0" l="0" r="0" t="0"/>
-              <wp:docPr id="31" name="image1.png"/>
-              <a:graphic>
-                <a:graphicData uri="http://schemas.openxmlformats.org/drawingml/2006/picture">
-                  <pic:pic>
-                    <pic:nvPicPr>
-                      <pic:cNvPr id="0" name="image1.png"/>
+              <wp:docPr id="16" name="image2.png"/>
+              <a:graphic>
+                <a:graphicData uri="http://schemas.openxmlformats.org/drawingml/2006/picture">
+                  <pic:pic>
+                    <pic:nvPicPr>
+                      <pic:cNvPr id="0" name="image2.png"/>
                       <pic:cNvPicPr preferRelativeResize="0"/>
                     </pic:nvPicPr>
                     <pic:blipFill>
@@ -2395,7 +2526,7 @@
             <wp:inline distB="19050" distT="19050" distL="19050" distR="19050">
               <wp:extent cx="88900" cy="114300"/>
               <wp:effectExtent b="0" l="0" r="0" t="0"/>
-              <wp:docPr id="21" name="image5.png"/>
+              <wp:docPr id="38" name="image5.png"/>
               <a:graphic>
                 <a:graphicData uri="http://schemas.openxmlformats.org/drawingml/2006/picture">
                   <pic:pic>
@@ -2444,6 +2575,13 @@
         </w:rPr>
         <w:tab/>
         <w:tab/>
+      </w:r>
+      <w:r>
+        <w:rPr>
+          <w:rFonts w:ascii="Courier New" w:cs="Courier New" w:eastAsia="Courier New" w:hAnsi="Courier New"/>
+          <w:i w:val="1"/>
+          <w:rtl w:val="0"/>
+        </w:rPr>
         <w:t xml:space="preserve">(8)</w:t>
       </w:r>
       <w:r>
@@ -2458,6 +2596,228 @@
       </w:pPr>
       <w:r>
         <w:rPr>
+          <w:b w:val="1"/>
+          <w:rtl w:val="0"/>
+        </w:rPr>
+        <w:t xml:space="preserve">R3</w:t>
+        <w:tab/>
+      </w:r>
+      <w:r>
+        <w:rPr>
+          <w:rtl w:val="0"/>
+        </w:rPr>
+        <w:t xml:space="preserve">auf </w:t>
+      </w:r>
+      <w:r>
+        <w:rPr>
+          <w:rFonts w:ascii="Courier New" w:cs="Courier New" w:eastAsia="Courier New" w:hAnsi="Courier New"/>
+          <w:i w:val="1"/>
+          <w:rtl w:val="0"/>
+        </w:rPr>
+        <w:t xml:space="preserve">(7)</w:t>
+      </w:r>
+      <w:r>
+        <w:rPr>
+          <w:rtl w:val="0"/>
+        </w:rPr>
+        <w:t xml:space="preserve"> A</w:t>
+      </w:r>
+      <w:r>
+        <w:rPr>
+          <w:vertAlign w:val="subscript"/>
+          <w:rtl w:val="0"/>
+        </w:rPr>
+        <w:t xml:space="preserve">2 </w:t>
+      </w:r>
+      <w:hyperlink r:id="rId49">
+        <w:r>
+          <w:rPr/>
+          <w:drawing>
+            <wp:inline distB="19050" distT="19050" distL="19050" distR="19050">
+              <wp:extent cx="88900" cy="114300"/>
+              <wp:effectExtent b="0" l="0" r="0" t="0"/>
+              <wp:docPr id="15" name="image5.png"/>
+              <a:graphic>
+                <a:graphicData uri="http://schemas.openxmlformats.org/drawingml/2006/picture">
+                  <pic:pic>
+                    <pic:nvPicPr>
+                      <pic:cNvPr id="0" name="image5.png"/>
+                      <pic:cNvPicPr preferRelativeResize="0"/>
+                    </pic:nvPicPr>
+                    <pic:blipFill>
+                      <a:blip r:embed="rId15"/>
+                      <a:srcRect b="0" l="0" r="0" t="0"/>
+                      <a:stretch>
+                        <a:fillRect/>
+                      </a:stretch>
+                    </pic:blipFill>
+                    <pic:spPr>
+                      <a:xfrm>
+                        <a:off x="0" y="0"/>
+                        <a:ext cx="88900" cy="114300"/>
+                      </a:xfrm>
+                      <a:prstGeom prst="rect"/>
+                      <a:ln/>
+                    </pic:spPr>
+                  </pic:pic>
+                </a:graphicData>
+              </a:graphic>
+            </wp:inline>
+          </w:drawing>
+        </w:r>
+      </w:hyperlink>
+      <w:r>
+        <w:rPr>
+          <w:rtl w:val="0"/>
+        </w:rPr>
+        <w:t xml:space="preserve"> </w:t>
+      </w:r>
+      <w:hyperlink r:id="rId50">
+        <w:r>
+          <w:rPr/>
+          <w:drawing>
+            <wp:inline distB="19050" distT="19050" distL="19050" distR="19050">
+              <wp:extent cx="101600" cy="101600"/>
+              <wp:effectExtent b="0" l="0" r="0" t="0"/>
+              <wp:docPr id="46" name="image2.png"/>
+              <a:graphic>
+                <a:graphicData uri="http://schemas.openxmlformats.org/drawingml/2006/picture">
+                  <pic:pic>
+                    <pic:nvPicPr>
+                      <pic:cNvPr id="0" name="image2.png"/>
+                      <pic:cNvPicPr preferRelativeResize="0"/>
+                    </pic:nvPicPr>
+                    <pic:blipFill>
+                      <a:blip r:embed="rId26"/>
+                      <a:srcRect b="0" l="0" r="0" t="0"/>
+                      <a:stretch>
+                        <a:fillRect/>
+                      </a:stretch>
+                    </pic:blipFill>
+                    <pic:spPr>
+                      <a:xfrm>
+                        <a:off x="0" y="0"/>
+                        <a:ext cx="101600" cy="101600"/>
+                      </a:xfrm>
+                      <a:prstGeom prst="rect"/>
+                      <a:ln/>
+                    </pic:spPr>
+                  </pic:pic>
+                </a:graphicData>
+              </a:graphic>
+            </wp:inline>
+          </w:drawing>
+        </w:r>
+      </w:hyperlink>
+      <w:r>
+        <w:rPr>
+          <w:rtl w:val="0"/>
+        </w:rPr>
+        <w:t xml:space="preserve">, </w:t>
+      </w:r>
+      <w:r>
+        <w:rPr>
+          <w:rFonts w:ascii="Courier New" w:cs="Courier New" w:eastAsia="Courier New" w:hAnsi="Courier New"/>
+          <w:i w:val="1"/>
+          <w:rtl w:val="0"/>
+        </w:rPr>
+        <w:t xml:space="preserve">(8)</w:t>
+      </w:r>
+      <w:r>
+        <w:rPr>
+          <w:rtl w:val="0"/>
+        </w:rPr>
+        <w:t xml:space="preserve"> </w:t>
+      </w:r>
+      <w:hyperlink r:id="rId51">
+        <w:r>
+          <w:rPr/>
+          <w:drawing>
+            <wp:inline distB="19050" distT="19050" distL="19050" distR="19050">
+              <wp:extent cx="101600" cy="101600"/>
+              <wp:effectExtent b="0" l="0" r="0" t="0"/>
+              <wp:docPr id="37" name="image2.png"/>
+              <a:graphic>
+                <a:graphicData uri="http://schemas.openxmlformats.org/drawingml/2006/picture">
+                  <pic:pic>
+                    <pic:nvPicPr>
+                      <pic:cNvPr id="0" name="image2.png"/>
+                      <pic:cNvPicPr preferRelativeResize="0"/>
+                    </pic:nvPicPr>
+                    <pic:blipFill>
+                      <a:blip r:embed="rId26"/>
+                      <a:srcRect b="0" l="0" r="0" t="0"/>
+                      <a:stretch>
+                        <a:fillRect/>
+                      </a:stretch>
+                    </pic:blipFill>
+                    <pic:spPr>
+                      <a:xfrm>
+                        <a:off x="0" y="0"/>
+                        <a:ext cx="101600" cy="101600"/>
+                      </a:xfrm>
+                      <a:prstGeom prst="rect"/>
+                      <a:ln/>
+                    </pic:spPr>
+                  </pic:pic>
+                </a:graphicData>
+              </a:graphic>
+            </wp:inline>
+          </w:drawing>
+        </w:r>
+      </w:hyperlink>
+      <w:hyperlink r:id="rId52">
+        <w:r>
+          <w:rPr/>
+          <w:drawing>
+            <wp:inline distB="19050" distT="19050" distL="19050" distR="19050">
+              <wp:extent cx="88900" cy="114300"/>
+              <wp:effectExtent b="0" l="0" r="0" t="0"/>
+              <wp:docPr id="43" name="image5.png"/>
+              <a:graphic>
+                <a:graphicData uri="http://schemas.openxmlformats.org/drawingml/2006/picture">
+                  <pic:pic>
+                    <pic:nvPicPr>
+                      <pic:cNvPr id="0" name="image5.png"/>
+                      <pic:cNvPicPr preferRelativeResize="0"/>
+                    </pic:nvPicPr>
+                    <pic:blipFill>
+                      <a:blip r:embed="rId15"/>
+                      <a:srcRect b="0" l="0" r="0" t="0"/>
+                      <a:stretch>
+                        <a:fillRect/>
+                      </a:stretch>
+                    </pic:blipFill>
+                    <pic:spPr>
+                      <a:xfrm>
+                        <a:off x="0" y="0"/>
+                        <a:ext cx="88900" cy="114300"/>
+                      </a:xfrm>
+                      <a:prstGeom prst="rect"/>
+                      <a:ln/>
+                    </pic:spPr>
+                  </pic:pic>
+                </a:graphicData>
+              </a:graphic>
+            </wp:inline>
+          </w:drawing>
+        </w:r>
+      </w:hyperlink>
+      <w:r>
+        <w:rPr>
+          <w:rtl w:val="0"/>
+        </w:rPr>
+        <w:t xml:space="preserve"> A</w:t>
+      </w:r>
+      <w:r>
+        <w:rPr>
+          <w:vertAlign w:val="subscript"/>
+          <w:rtl w:val="0"/>
+        </w:rPr>
+        <w:t xml:space="preserve">1</w:t>
+      </w:r>
+      <w:r>
+        <w:rPr>
           <w:rtl w:val="0"/>
         </w:rPr>
       </w:r>
@@ -2470,152 +2830,30 @@
         <w:rPr>
           <w:rtl w:val="0"/>
         </w:rPr>
-        <w:t xml:space="preserve">Durch Regelanwendung </w:t>
-      </w:r>
-      <w:r>
-        <w:rPr>
-          <w:b w:val="1"/>
-          <w:rtl w:val="0"/>
-        </w:rPr>
-        <w:t xml:space="preserve">R4 </w:t>
-      </w:r>
-      <w:r>
-        <w:rPr>
-          <w:rtl w:val="0"/>
-        </w:rPr>
-        <w:t xml:space="preserve">kam heraus, dass gilt :</w:t>
-      </w:r>
-      <w:hyperlink r:id="rId49">
-        <w:r>
-          <w:rPr/>
-          <w:drawing>
-            <wp:inline distB="19050" distT="19050" distL="19050" distR="19050">
-              <wp:extent cx="114300" cy="114300"/>
-              <wp:effectExtent b="0" l="0" r="0" t="0"/>
-              <wp:docPr id="3" name="image3.png"/>
-              <a:graphic>
-                <a:graphicData uri="http://schemas.openxmlformats.org/drawingml/2006/picture">
-                  <pic:pic>
-                    <pic:nvPicPr>
-                      <pic:cNvPr id="0" name="image3.png"/>
-                      <pic:cNvPicPr preferRelativeResize="0"/>
-                    </pic:nvPicPr>
-                    <pic:blipFill>
-                      <a:blip r:embed="rId11"/>
-                      <a:srcRect b="0" l="0" r="0" t="0"/>
-                      <a:stretch>
-                        <a:fillRect/>
-                      </a:stretch>
-                    </pic:blipFill>
-                    <pic:spPr>
-                      <a:xfrm>
-                        <a:off x="0" y="0"/>
-                        <a:ext cx="114300" cy="114300"/>
-                      </a:xfrm>
-                      <a:prstGeom prst="rect"/>
-                      <a:ln/>
-                    </pic:spPr>
-                  </pic:pic>
-                </a:graphicData>
-              </a:graphic>
-            </wp:inline>
-          </w:drawing>
-        </w:r>
-      </w:hyperlink>
+        <w:tab/>
+        <w:t xml:space="preserve">A</w:t>
+      </w:r>
+      <w:r>
+        <w:rPr>
+          <w:vertAlign w:val="subscript"/>
+          <w:rtl w:val="0"/>
+        </w:rPr>
+        <w:t xml:space="preserve">2</w:t>
+      </w:r>
       <w:r>
         <w:rPr>
           <w:rtl w:val="0"/>
         </w:rPr>
         <w:t xml:space="preserve"> </w:t>
       </w:r>
-      <w:hyperlink r:id="rId50">
-        <w:r>
-          <w:rPr/>
-          <w:drawing>
-            <wp:inline distB="19050" distT="19050" distL="19050" distR="19050">
-              <wp:extent cx="114300" cy="152400"/>
-              <wp:effectExtent b="0" l="0" r="0" t="0"/>
-              <wp:docPr id="11" name="image2.png"/>
-              <a:graphic>
-                <a:graphicData uri="http://schemas.openxmlformats.org/drawingml/2006/picture">
-                  <pic:pic>
-                    <pic:nvPicPr>
-                      <pic:cNvPr id="0" name="image2.png"/>
-                      <pic:cNvPicPr preferRelativeResize="0"/>
-                    </pic:nvPicPr>
-                    <pic:blipFill>
-                      <a:blip r:embed="rId13"/>
-                      <a:srcRect b="0" l="0" r="0" t="0"/>
-                      <a:stretch>
-                        <a:fillRect/>
-                      </a:stretch>
-                    </pic:blipFill>
-                    <pic:spPr>
-                      <a:xfrm>
-                        <a:off x="0" y="0"/>
-                        <a:ext cx="114300" cy="152400"/>
-                      </a:xfrm>
-                      <a:prstGeom prst="rect"/>
-                      <a:ln/>
-                    </pic:spPr>
-                  </pic:pic>
-                </a:graphicData>
-              </a:graphic>
-            </wp:inline>
-          </w:drawing>
-        </w:r>
-      </w:hyperlink>
-      <w:r>
-        <w:rPr>
-          <w:rtl w:val="0"/>
-        </w:rPr>
-        <w:t xml:space="preserve"> </w:t>
-      </w:r>
-      <w:hyperlink r:id="rId51">
-        <w:r>
-          <w:rPr/>
-          <w:drawing>
-            <wp:inline distB="19050" distT="19050" distL="19050" distR="19050">
-              <wp:extent cx="101600" cy="101600"/>
-              <wp:effectExtent b="0" l="0" r="0" t="0"/>
-              <wp:docPr id="7" name="image1.png"/>
-              <a:graphic>
-                <a:graphicData uri="http://schemas.openxmlformats.org/drawingml/2006/picture">
-                  <pic:pic>
-                    <pic:nvPicPr>
-                      <pic:cNvPr id="0" name="image1.png"/>
-                      <pic:cNvPicPr preferRelativeResize="0"/>
-                    </pic:nvPicPr>
-                    <pic:blipFill>
-                      <a:blip r:embed="rId26"/>
-                      <a:srcRect b="0" l="0" r="0" t="0"/>
-                      <a:stretch>
-                        <a:fillRect/>
-                      </a:stretch>
-                    </pic:blipFill>
-                    <pic:spPr>
-                      <a:xfrm>
-                        <a:off x="0" y="0"/>
-                        <a:ext cx="101600" cy="101600"/>
-                      </a:xfrm>
-                      <a:prstGeom prst="rect"/>
-                      <a:ln/>
-                    </pic:spPr>
-                  </pic:pic>
-                </a:graphicData>
-              </a:graphic>
-            </wp:inline>
-          </w:drawing>
-        </w:r>
-      </w:hyperlink>
-      <w:hyperlink r:id="rId52">
+      <w:hyperlink r:id="rId53">
         <w:r>
           <w:rPr/>
           <w:drawing>
             <wp:inline distB="19050" distT="19050" distL="19050" distR="19050">
               <wp:extent cx="88900" cy="114300"/>
               <wp:effectExtent b="0" l="0" r="0" t="0"/>
-              <wp:docPr id="35" name="image5.png"/>
+              <wp:docPr id="20" name="image5.png"/>
               <a:graphic>
                 <a:graphicData uri="http://schemas.openxmlformats.org/drawingml/2006/picture">
                   <pic:pic>
@@ -2656,19 +2894,26 @@
           <w:vertAlign w:val="subscript"/>
           <w:rtl w:val="0"/>
         </w:rPr>
-        <w:t xml:space="preserve">1</w:t>
-      </w:r>
-      <w:r>
-        <w:rPr>
-          <w:rtl w:val="0"/>
-        </w:rPr>
-        <w:t xml:space="preserve">.</w:t>
+        <w:t xml:space="preserve">1 </w:t>
       </w:r>
       <w:r>
         <w:rPr>
           <w:rtl w:val="0"/>
         </w:rPr>
         <w:tab/>
+      </w:r>
+      <w:r>
+        <w:rPr>
+          <w:rFonts w:ascii="Courier New" w:cs="Courier New" w:eastAsia="Courier New" w:hAnsi="Courier New"/>
+          <w:i w:val="1"/>
+          <w:rtl w:val="0"/>
+        </w:rPr>
+        <w:t xml:space="preserve">(9)</w:t>
+      </w:r>
+      <w:r>
+        <w:rPr>
+          <w:rtl w:val="0"/>
+        </w:rPr>
       </w:r>
     </w:p>
     <w:p>
@@ -2679,95 +2924,31 @@
         <w:rPr>
           <w:rtl w:val="0"/>
         </w:rPr>
-        <w:t xml:space="preserve">Und wenn </w:t>
-      </w:r>
-      <w:hyperlink r:id="rId53">
-        <w:r>
-          <w:rPr/>
-          <w:drawing>
-            <wp:inline distB="19050" distT="19050" distL="19050" distR="19050">
-              <wp:extent cx="101600" cy="101600"/>
-              <wp:effectExtent b="0" l="0" r="0" t="0"/>
-              <wp:docPr id="9" name="image1.png"/>
-              <a:graphic>
-                <a:graphicData uri="http://schemas.openxmlformats.org/drawingml/2006/picture">
-                  <pic:pic>
-                    <pic:nvPicPr>
-                      <pic:cNvPr id="0" name="image1.png"/>
-                      <pic:cNvPicPr preferRelativeResize="0"/>
-                    </pic:nvPicPr>
-                    <pic:blipFill>
-                      <a:blip r:embed="rId26"/>
-                      <a:srcRect b="0" l="0" r="0" t="0"/>
-                      <a:stretch>
-                        <a:fillRect/>
-                      </a:stretch>
-                    </pic:blipFill>
-                    <pic:spPr>
-                      <a:xfrm>
-                        <a:off x="0" y="0"/>
-                        <a:ext cx="101600" cy="101600"/>
-                      </a:xfrm>
-                      <a:prstGeom prst="rect"/>
-                      <a:ln/>
-                    </pic:spPr>
-                  </pic:pic>
-                </a:graphicData>
-              </a:graphic>
-            </wp:inline>
-          </w:drawing>
-        </w:r>
-      </w:hyperlink>
-      <w:r>
-        <w:rPr>
-          <w:rtl w:val="0"/>
-        </w:rPr>
-        <w:t xml:space="preserve"> subsumiert wird von A</w:t>
-      </w:r>
-      <w:r>
-        <w:rPr>
-          <w:vertAlign w:val="subscript"/>
-          <w:rtl w:val="0"/>
-        </w:rPr>
-        <w:t xml:space="preserve">1</w:t>
-      </w:r>
-      <w:r>
-        <w:rPr>
-          <w:rtl w:val="0"/>
-        </w:rPr>
-        <w:t xml:space="preserve"> bzgl. Der TBox, dann wird auch A</w:t>
-      </w:r>
-      <w:r>
-        <w:rPr>
-          <w:vertAlign w:val="subscript"/>
-          <w:rtl w:val="0"/>
-        </w:rPr>
-        <w:t xml:space="preserve">2</w:t>
-      </w:r>
-      <w:r>
-        <w:rPr>
-          <w:rtl w:val="0"/>
-        </w:rPr>
-        <w:t xml:space="preserve"> subsumiert von A</w:t>
-      </w:r>
-      <w:r>
-        <w:rPr>
-          <w:vertAlign w:val="subscript"/>
-          <w:rtl w:val="0"/>
-        </w:rPr>
-        <w:t xml:space="preserve">1</w:t>
-      </w:r>
-      <w:r>
-        <w:rPr>
-          <w:rtl w:val="0"/>
-        </w:rPr>
-        <w:t xml:space="preserve"> bzgl. Der TBox. Also gilt:</w:t>
       </w:r>
     </w:p>
     <w:p>
       <w:pPr>
         <w:rPr/>
       </w:pPr>
+      <w:r>
+        <w:rPr>
+          <w:rtl w:val="0"/>
+        </w:rPr>
+        <w:t xml:space="preserve">Durch Regelanwendung </w:t>
+      </w:r>
+      <w:r>
+        <w:rPr>
+          <w:b w:val="1"/>
+          <w:rtl w:val="0"/>
+        </w:rPr>
+        <w:t xml:space="preserve">R4 </w:t>
+      </w:r>
+      <w:r>
+        <w:rPr>
+          <w:rtl w:val="0"/>
+        </w:rPr>
+        <w:t xml:space="preserve">kam heraus, dass gilt :</w:t>
+      </w:r>
       <w:hyperlink r:id="rId54">
         <w:r>
           <w:rPr/>
@@ -2775,7 +2956,50 @@
             <wp:inline distB="19050" distT="19050" distL="19050" distR="19050">
               <wp:extent cx="114300" cy="114300"/>
               <wp:effectExtent b="0" l="0" r="0" t="0"/>
-              <wp:docPr id="34" name="image3.png"/>
+              <wp:docPr id="2" name="image1.png"/>
+              <a:graphic>
+                <a:graphicData uri="http://schemas.openxmlformats.org/drawingml/2006/picture">
+                  <pic:pic>
+                    <pic:nvPicPr>
+                      <pic:cNvPr id="0" name="image1.png"/>
+                      <pic:cNvPicPr preferRelativeResize="0"/>
+                    </pic:nvPicPr>
+                    <pic:blipFill>
+                      <a:blip r:embed="rId11"/>
+                      <a:srcRect b="0" l="0" r="0" t="0"/>
+                      <a:stretch>
+                        <a:fillRect/>
+                      </a:stretch>
+                    </pic:blipFill>
+                    <pic:spPr>
+                      <a:xfrm>
+                        <a:off x="0" y="0"/>
+                        <a:ext cx="114300" cy="114300"/>
+                      </a:xfrm>
+                      <a:prstGeom prst="rect"/>
+                      <a:ln/>
+                    </pic:spPr>
+                  </pic:pic>
+                </a:graphicData>
+              </a:graphic>
+            </wp:inline>
+          </w:drawing>
+        </w:r>
+      </w:hyperlink>
+      <w:r>
+        <w:rPr>
+          <w:rtl w:val="0"/>
+        </w:rPr>
+        <w:t xml:space="preserve"> </w:t>
+      </w:r>
+      <w:hyperlink r:id="rId55">
+        <w:r>
+          <w:rPr/>
+          <w:drawing>
+            <wp:inline distB="19050" distT="19050" distL="19050" distR="19050">
+              <wp:extent cx="114300" cy="152400"/>
+              <wp:effectExtent b="0" l="0" r="0" t="0"/>
+              <wp:docPr id="29" name="image3.png"/>
               <a:graphic>
                 <a:graphicData uri="http://schemas.openxmlformats.org/drawingml/2006/picture">
                   <pic:pic>
@@ -2784,6 +3008,166 @@
                       <pic:cNvPicPr preferRelativeResize="0"/>
                     </pic:nvPicPr>
                     <pic:blipFill>
+                      <a:blip r:embed="rId13"/>
+                      <a:srcRect b="0" l="0" r="0" t="0"/>
+                      <a:stretch>
+                        <a:fillRect/>
+                      </a:stretch>
+                    </pic:blipFill>
+                    <pic:spPr>
+                      <a:xfrm>
+                        <a:off x="0" y="0"/>
+                        <a:ext cx="114300" cy="152400"/>
+                      </a:xfrm>
+                      <a:prstGeom prst="rect"/>
+                      <a:ln/>
+                    </pic:spPr>
+                  </pic:pic>
+                </a:graphicData>
+              </a:graphic>
+            </wp:inline>
+          </w:drawing>
+        </w:r>
+      </w:hyperlink>
+      <w:r>
+        <w:rPr>
+          <w:rtl w:val="0"/>
+        </w:rPr>
+        <w:t xml:space="preserve"> </w:t>
+      </w:r>
+      <w:hyperlink r:id="rId56">
+        <w:r>
+          <w:rPr/>
+          <w:drawing>
+            <wp:inline distB="19050" distT="19050" distL="19050" distR="19050">
+              <wp:extent cx="101600" cy="101600"/>
+              <wp:effectExtent b="0" l="0" r="0" t="0"/>
+              <wp:docPr id="28" name="image2.png"/>
+              <a:graphic>
+                <a:graphicData uri="http://schemas.openxmlformats.org/drawingml/2006/picture">
+                  <pic:pic>
+                    <pic:nvPicPr>
+                      <pic:cNvPr id="0" name="image2.png"/>
+                      <pic:cNvPicPr preferRelativeResize="0"/>
+                    </pic:nvPicPr>
+                    <pic:blipFill>
+                      <a:blip r:embed="rId26"/>
+                      <a:srcRect b="0" l="0" r="0" t="0"/>
+                      <a:stretch>
+                        <a:fillRect/>
+                      </a:stretch>
+                    </pic:blipFill>
+                    <pic:spPr>
+                      <a:xfrm>
+                        <a:off x="0" y="0"/>
+                        <a:ext cx="101600" cy="101600"/>
+                      </a:xfrm>
+                      <a:prstGeom prst="rect"/>
+                      <a:ln/>
+                    </pic:spPr>
+                  </pic:pic>
+                </a:graphicData>
+              </a:graphic>
+            </wp:inline>
+          </w:drawing>
+        </w:r>
+      </w:hyperlink>
+      <w:hyperlink r:id="rId57">
+        <w:r>
+          <w:rPr/>
+          <w:drawing>
+            <wp:inline distB="19050" distT="19050" distL="19050" distR="19050">
+              <wp:extent cx="88900" cy="114300"/>
+              <wp:effectExtent b="0" l="0" r="0" t="0"/>
+              <wp:docPr id="48" name="image5.png"/>
+              <a:graphic>
+                <a:graphicData uri="http://schemas.openxmlformats.org/drawingml/2006/picture">
+                  <pic:pic>
+                    <pic:nvPicPr>
+                      <pic:cNvPr id="0" name="image5.png"/>
+                      <pic:cNvPicPr preferRelativeResize="0"/>
+                    </pic:nvPicPr>
+                    <pic:blipFill>
+                      <a:blip r:embed="rId15"/>
+                      <a:srcRect b="0" l="0" r="0" t="0"/>
+                      <a:stretch>
+                        <a:fillRect/>
+                      </a:stretch>
+                    </pic:blipFill>
+                    <pic:spPr>
+                      <a:xfrm>
+                        <a:off x="0" y="0"/>
+                        <a:ext cx="88900" cy="114300"/>
+                      </a:xfrm>
+                      <a:prstGeom prst="rect"/>
+                      <a:ln/>
+                    </pic:spPr>
+                  </pic:pic>
+                </a:graphicData>
+              </a:graphic>
+            </wp:inline>
+          </w:drawing>
+        </w:r>
+      </w:hyperlink>
+      <w:r>
+        <w:rPr>
+          <w:rtl w:val="0"/>
+        </w:rPr>
+        <w:t xml:space="preserve"> A</w:t>
+      </w:r>
+      <w:r>
+        <w:rPr>
+          <w:vertAlign w:val="subscript"/>
+          <w:rtl w:val="0"/>
+        </w:rPr>
+        <w:t xml:space="preserve">1</w:t>
+      </w:r>
+      <w:r>
+        <w:rPr>
+          <w:rtl w:val="0"/>
+        </w:rPr>
+        <w:t xml:space="preserve">.</w:t>
+      </w:r>
+    </w:p>
+    <w:p>
+      <w:pPr>
+        <w:rPr/>
+      </w:pPr>
+      <w:r>
+        <w:rPr>
+          <w:rtl w:val="0"/>
+        </w:rPr>
+        <w:t xml:space="preserve">Durch die anschließende Anwendung von </w:t>
+      </w:r>
+      <w:r>
+        <w:rPr>
+          <w:b w:val="1"/>
+          <w:rtl w:val="0"/>
+        </w:rPr>
+        <w:t xml:space="preserve">R3 </w:t>
+      </w:r>
+      <w:r>
+        <w:rPr>
+          <w:rtl w:val="0"/>
+        </w:rPr>
+        <w:t xml:space="preserve">kam heraus, dass gilt: </w:t>
+      </w:r>
+      <w:hyperlink r:id="rId58">
+        <w:r>
+          <w:rPr/>
+          <w:drawing>
+            <wp:inline distB="19050" distT="19050" distL="19050" distR="19050">
+              <wp:extent cx="114300" cy="114300"/>
+              <wp:effectExtent b="0" l="0" r="0" t="0"/>
+              <wp:docPr id="3" name="image1.png"/>
+              <a:graphic>
+                <a:graphicData uri="http://schemas.openxmlformats.org/drawingml/2006/picture">
+                  <pic:pic>
+                    <pic:nvPicPr>
+                      <pic:cNvPr id="0" name="image1.png"/>
+                      <pic:cNvPicPr preferRelativeResize="0"/>
+                    </pic:nvPicPr>
+                    <pic:blipFill>
                       <a:blip r:embed="rId11"/>
                       <a:srcRect b="0" l="0" r="0" t="0"/>
                       <a:stretch>
@@ -2811,19 +3195,19 @@
         </w:rPr>
         <w:t xml:space="preserve"> </w:t>
       </w:r>
-      <w:hyperlink r:id="rId55">
+      <w:hyperlink r:id="rId59">
         <w:r>
           <w:rPr/>
           <w:drawing>
             <wp:inline distB="19050" distT="19050" distL="19050" distR="19050">
               <wp:extent cx="114300" cy="152400"/>
               <wp:effectExtent b="0" l="0" r="0" t="0"/>
-              <wp:docPr id="6" name="image2.png"/>
-              <a:graphic>
-                <a:graphicData uri="http://schemas.openxmlformats.org/drawingml/2006/picture">
-                  <pic:pic>
-                    <pic:nvPicPr>
-                      <pic:cNvPr id="0" name="image2.png"/>
+              <wp:docPr id="12" name="image3.png"/>
+              <a:graphic>
+                <a:graphicData uri="http://schemas.openxmlformats.org/drawingml/2006/picture">
+                  <pic:pic>
+                    <pic:nvPicPr>
+                      <pic:cNvPr id="0" name="image3.png"/>
                       <pic:cNvPicPr preferRelativeResize="0"/>
                     </pic:nvPicPr>
                     <pic:blipFill>
@@ -2867,14 +3251,14 @@
         </w:rPr>
         <w:t xml:space="preserve"> </w:t>
       </w:r>
-      <w:hyperlink r:id="rId56">
+      <w:hyperlink r:id="rId60">
         <w:r>
           <w:rPr/>
           <w:drawing>
             <wp:inline distB="19050" distT="19050" distL="19050" distR="19050">
               <wp:extent cx="88900" cy="114300"/>
               <wp:effectExtent b="0" l="0" r="0" t="0"/>
-              <wp:docPr id="44" name="image5.png"/>
+              <wp:docPr id="31" name="image5.png"/>
               <a:graphic>
                 <a:graphicData uri="http://schemas.openxmlformats.org/drawingml/2006/picture">
                   <pic:pic>
@@ -2916,6 +3300,183 @@
           <w:rtl w:val="0"/>
         </w:rPr>
         <w:t xml:space="preserve">1 </w:t>
+      </w:r>
+      <w:r>
+        <w:rPr>
+          <w:rtl w:val="0"/>
+        </w:rPr>
+        <w:t xml:space="preserve">.</w:t>
+      </w:r>
+      <w:r>
+        <w:rPr>
+          <w:rtl w:val="0"/>
+        </w:rPr>
+      </w:r>
+    </w:p>
+    <w:p>
+      <w:pPr>
+        <w:rPr/>
+      </w:pPr>
+      <w:r>
+        <w:rPr>
+          <w:rtl w:val="0"/>
+        </w:rPr>
+        <w:t xml:space="preserve">Daher ist die Frage ob </w:t>
+      </w:r>
+      <w:hyperlink r:id="rId61">
+        <w:r>
+          <w:rPr/>
+          <w:drawing>
+            <wp:inline distB="19050" distT="19050" distL="19050" distR="19050">
+              <wp:extent cx="114300" cy="114300"/>
+              <wp:effectExtent b="0" l="0" r="0" t="0"/>
+              <wp:docPr id="44" name="image1.png"/>
+              <a:graphic>
+                <a:graphicData uri="http://schemas.openxmlformats.org/drawingml/2006/picture">
+                  <pic:pic>
+                    <pic:nvPicPr>
+                      <pic:cNvPr id="0" name="image1.png"/>
+                      <pic:cNvPicPr preferRelativeResize="0"/>
+                    </pic:nvPicPr>
+                    <pic:blipFill>
+                      <a:blip r:embed="rId11"/>
+                      <a:srcRect b="0" l="0" r="0" t="0"/>
+                      <a:stretch>
+                        <a:fillRect/>
+                      </a:stretch>
+                    </pic:blipFill>
+                    <pic:spPr>
+                      <a:xfrm>
+                        <a:off x="0" y="0"/>
+                        <a:ext cx="114300" cy="114300"/>
+                      </a:xfrm>
+                      <a:prstGeom prst="rect"/>
+                      <a:ln/>
+                    </pic:spPr>
+                  </pic:pic>
+                </a:graphicData>
+              </a:graphic>
+            </wp:inline>
+          </w:drawing>
+        </w:r>
+      </w:hyperlink>
+      <w:r>
+        <w:rPr>
+          <w:rtl w:val="0"/>
+        </w:rPr>
+        <w:t xml:space="preserve"> </w:t>
+      </w:r>
+      <w:hyperlink r:id="rId62">
+        <w:r>
+          <w:rPr/>
+          <w:drawing>
+            <wp:inline distB="19050" distT="19050" distL="19050" distR="19050">
+              <wp:extent cx="114300" cy="152400"/>
+              <wp:effectExtent b="0" l="0" r="0" t="0"/>
+              <wp:docPr id="27" name="image3.png"/>
+              <a:graphic>
+                <a:graphicData uri="http://schemas.openxmlformats.org/drawingml/2006/picture">
+                  <pic:pic>
+                    <pic:nvPicPr>
+                      <pic:cNvPr id="0" name="image3.png"/>
+                      <pic:cNvPicPr preferRelativeResize="0"/>
+                    </pic:nvPicPr>
+                    <pic:blipFill>
+                      <a:blip r:embed="rId13"/>
+                      <a:srcRect b="0" l="0" r="0" t="0"/>
+                      <a:stretch>
+                        <a:fillRect/>
+                      </a:stretch>
+                    </pic:blipFill>
+                    <pic:spPr>
+                      <a:xfrm>
+                        <a:off x="0" y="0"/>
+                        <a:ext cx="114300" cy="152400"/>
+                      </a:xfrm>
+                      <a:prstGeom prst="rect"/>
+                      <a:ln/>
+                    </pic:spPr>
+                  </pic:pic>
+                </a:graphicData>
+              </a:graphic>
+            </wp:inline>
+          </w:drawing>
+        </w:r>
+      </w:hyperlink>
+      <w:r>
+        <w:rPr>
+          <w:rtl w:val="0"/>
+        </w:rPr>
+        <w:t xml:space="preserve"> A</w:t>
+      </w:r>
+      <w:r>
+        <w:rPr>
+          <w:vertAlign w:val="subscript"/>
+          <w:rtl w:val="0"/>
+        </w:rPr>
+        <w:t xml:space="preserve">2</w:t>
+      </w:r>
+      <w:r>
+        <w:rPr>
+          <w:rtl w:val="0"/>
+        </w:rPr>
+        <w:t xml:space="preserve"> </w:t>
+      </w:r>
+      <w:hyperlink r:id="rId63">
+        <w:r>
+          <w:rPr/>
+          <w:drawing>
+            <wp:inline distB="19050" distT="19050" distL="19050" distR="19050">
+              <wp:extent cx="88900" cy="114300"/>
+              <wp:effectExtent b="0" l="0" r="0" t="0"/>
+              <wp:docPr id="23" name="image5.png"/>
+              <a:graphic>
+                <a:graphicData uri="http://schemas.openxmlformats.org/drawingml/2006/picture">
+                  <pic:pic>
+                    <pic:nvPicPr>
+                      <pic:cNvPr id="0" name="image5.png"/>
+                      <pic:cNvPicPr preferRelativeResize="0"/>
+                    </pic:nvPicPr>
+                    <pic:blipFill>
+                      <a:blip r:embed="rId15"/>
+                      <a:srcRect b="0" l="0" r="0" t="0"/>
+                      <a:stretch>
+                        <a:fillRect/>
+                      </a:stretch>
+                    </pic:blipFill>
+                    <pic:spPr>
+                      <a:xfrm>
+                        <a:off x="0" y="0"/>
+                        <a:ext cx="88900" cy="114300"/>
+                      </a:xfrm>
+                      <a:prstGeom prst="rect"/>
+                      <a:ln/>
+                    </pic:spPr>
+                  </pic:pic>
+                </a:graphicData>
+              </a:graphic>
+            </wp:inline>
+          </w:drawing>
+        </w:r>
+      </w:hyperlink>
+      <w:r>
+        <w:rPr>
+          <w:rtl w:val="0"/>
+        </w:rPr>
+        <w:t xml:space="preserve"> A</w:t>
+      </w:r>
+      <w:r>
+        <w:rPr>
+          <w:vertAlign w:val="subscript"/>
+          <w:rtl w:val="0"/>
+        </w:rPr>
+        <w:t xml:space="preserve">1 </w:t>
+      </w:r>
+      <w:r>
+        <w:rPr>
+          <w:rtl w:val="0"/>
+        </w:rPr>
+        <w:t xml:space="preserve">gilt, eindeutig mit “Ja” zu beantworten.</w:t>
       </w:r>
       <w:r>
         <w:rPr>

</xml_diff>